<commit_message>
created the activity pattern figure for OSFL!
</commit_message>
<xml_diff>
--- a/docs/BirdNET_flycatcher_proposal_Sunny_20250220.docx
+++ b/docs/BirdNET_flycatcher_proposal_Sunny_20250220.docx
@@ -14,21 +14,37 @@
         <w:rPr>
           <w:b/>
         </w:rPr>
-        <w:t xml:space="preserve">How </w:t>
-      </w:r>
-      <w:proofErr w:type="spellStart"/>
+        <w:t>Audio monitoring for temporal</w:t>
+      </w:r>
       <w:r>
         <w:rPr>
           <w:b/>
         </w:rPr>
-        <w:t>BirdNET</w:t>
-      </w:r>
-      <w:proofErr w:type="spellEnd"/>
+        <w:t xml:space="preserve"> </w:t>
+      </w:r>
       <w:r>
         <w:rPr>
           <w:b/>
         </w:rPr>
-        <w:t xml:space="preserve"> can help with understanding the spatiotemporal occurrence of birds: using</w:t>
+        <w:t xml:space="preserve">pattern </w:t>
+      </w:r>
+      <w:r>
+        <w:rPr>
+          <w:b/>
+        </w:rPr>
+        <w:t xml:space="preserve">of </w:t>
+      </w:r>
+      <w:r>
+        <w:rPr>
+          <w:b/>
+        </w:rPr>
+        <w:t xml:space="preserve">migratory </w:t>
+      </w:r>
+      <w:r>
+        <w:rPr>
+          <w:b/>
+        </w:rPr>
+        <w:t>birds: using</w:t>
       </w:r>
       <w:r>
         <w:rPr>
@@ -196,7 +212,15 @@
         <w:t>This research will inform the effects of environmental factors on the dawn chorus start time of Olive-sided Flycatcher</w:t>
       </w:r>
       <w:r>
-        <w:t xml:space="preserve">, not only providing a baseline information for the species but also setting up </w:t>
+        <w:t xml:space="preserve">, not only providing </w:t>
+      </w:r>
+      <w:proofErr w:type="gramStart"/>
+      <w:r>
+        <w:t>a baseline</w:t>
+      </w:r>
+      <w:proofErr w:type="gramEnd"/>
+      <w:r>
+        <w:t xml:space="preserve"> information for the species but also setting up </w:t>
       </w:r>
       <w:r>
         <w:t xml:space="preserve">a standard framework for future dawn chorus studies. </w:t>
@@ -295,6 +319,17 @@
     </w:p>
     <w:p>
       <w:pPr>
+        <w:rPr>
+          <w:rFonts w:eastAsiaTheme="majorEastAsia" w:cstheme="majorBidi"/>
+          <w:b/>
+        </w:rPr>
+      </w:pPr>
+      <w:r>
+        <w:br w:type="page"/>
+      </w:r>
+    </w:p>
+    <w:p>
+      <w:pPr>
         <w:pStyle w:val="Heading1"/>
         <w:spacing w:line="276" w:lineRule="auto"/>
         <w:rPr>
@@ -305,6 +340,7 @@
         <w:rPr>
           <w:szCs w:val="24"/>
         </w:rPr>
+        <w:lastRenderedPageBreak/>
         <w:t xml:space="preserve">Method and materials </w:t>
       </w:r>
     </w:p>
@@ -322,7 +358,7 @@
         <w:rPr>
           <w:szCs w:val="24"/>
         </w:rPr>
-        <w:t>Audio data</w:t>
+        <w:t>Study area</w:t>
       </w:r>
     </w:p>
     <w:p>
@@ -338,7 +374,15 @@
       </w:r>
       <w:proofErr w:type="spellEnd"/>
       <w:r>
-        <w:t xml:space="preserve">) in 2020 breeding season. A total of 41 </w:t>
+        <w:t xml:space="preserve">) in </w:t>
+      </w:r>
+      <w:proofErr w:type="gramStart"/>
+      <w:r>
+        <w:t>2020</w:t>
+      </w:r>
+      <w:proofErr w:type="gramEnd"/>
+      <w:r>
+        <w:t xml:space="preserve"> breeding season. A total of 41 </w:t>
       </w:r>
       <w:r>
         <w:t>recorders (</w:t>
@@ -367,7 +411,15 @@
         <w:t xml:space="preserve">. </w:t>
       </w:r>
       <w:r>
-        <w:t xml:space="preserve">Adjacent recorders were placed at least 2 km apart to ensue independent sampling. </w:t>
+        <w:t xml:space="preserve">Adjacent recorders were placed at least 2 km apart to </w:t>
+      </w:r>
+      <w:proofErr w:type="gramStart"/>
+      <w:r>
+        <w:t>ensue</w:t>
+      </w:r>
+      <w:proofErr w:type="gramEnd"/>
+      <w:r>
+        <w:t xml:space="preserve"> independent sampling. </w:t>
       </w:r>
       <w:r>
         <w:t xml:space="preserve">All </w:t>
@@ -465,7 +517,20 @@
         <w:rPr>
           <w:szCs w:val="24"/>
         </w:rPr>
-        <w:t>Starting time of OSFL dawn chorus</w:t>
+        <w:t>Audio processing</w:t>
+      </w:r>
+    </w:p>
+    <w:p>
+      <w:r>
+        <w:t xml:space="preserve">Process through </w:t>
+      </w:r>
+      <w:proofErr w:type="spellStart"/>
+      <w:r>
+        <w:t>BirdNET</w:t>
+      </w:r>
+      <w:proofErr w:type="spellEnd"/>
+      <w:r>
+        <w:t xml:space="preserve">, filter the detections by the developed threshold, based on previous publication. </w:t>
       </w:r>
     </w:p>
     <w:p>
@@ -481,31 +546,19 @@
         <w:pStyle w:val="Heading2"/>
         <w:spacing w:line="276" w:lineRule="auto"/>
         <w:rPr>
-          <w:b w:val="0"/>
-          <w:i w:val="0"/>
-        </w:rPr>
-      </w:pPr>
-      <w:r>
-        <w:rPr>
           <w:szCs w:val="24"/>
         </w:rPr>
-        <w:lastRenderedPageBreak/>
-        <w:t xml:space="preserve">Climate </w:t>
-      </w:r>
+      </w:pPr>
       <w:r>
         <w:rPr>
           <w:szCs w:val="24"/>
         </w:rPr>
-        <w:t xml:space="preserve">and </w:t>
-      </w:r>
-      <w:r>
-        <w:t>b</w:t>
-      </w:r>
-      <w:r>
-        <w:t xml:space="preserve">iological predictors </w:t>
-      </w:r>
-      <w:r>
-        <w:t xml:space="preserve"> </w:t>
+        <w:t>Weather data</w:t>
+      </w:r>
+    </w:p>
+    <w:p>
+      <w:r>
+        <w:t xml:space="preserve">From ECCC Historical data, </w:t>
       </w:r>
     </w:p>
     <w:p>
@@ -529,6 +582,16 @@
           <w:i/>
         </w:rPr>
         <w:t xml:space="preserve">Modelling </w:t>
+      </w:r>
+    </w:p>
+    <w:p>
+      <w:pPr>
+        <w:spacing w:line="276" w:lineRule="auto"/>
+      </w:pPr>
+    </w:p>
+    <w:p>
+      <w:r>
+        <w:br w:type="page"/>
       </w:r>
     </w:p>
     <w:p>

</xml_diff>